<commit_message>
Publicação de nova versão do casos de uso ARRUC0210 - Gerar DARE-e, do documento de modelo de casos de usos ARR - Casos de Usos do Processo da Arrecadação - ARR-0200 - DARE-e, e também do ARR - Dicionário de Dados e ARR - Modelo de Dados - Diagrama, para alterado a informação valor mínimo por valor unitário da receita permite subcódigo; ajuste na regra ARRRN0210 para incluir o feriado estadual na regra, e ajustes nas Views VW_CONTRIBUINTES e VW_NOTA_AVULSA.
</commit_message>
<xml_diff>
--- a/01_DOCUMENTACAO_TECNICA/01_ARR/01_REQ/01_UC-ARR0200/ARRUC0210 - Gerar DARE-e.docx
+++ b/01_DOCUMENTACAO_TECNICA/01_ARR/01_REQ/01_UC-ARR0200/ARRUC0210 - Gerar DARE-e.docx
@@ -913,55 +913,7 @@
                 <w:color w:val="000000"/>
                 <w:lang w:val="pt-BR"/>
               </w:rPr>
-              <w:t xml:space="preserve">Ajuste dos Passos para Cálculo do </w:t>
-            </w:r>
-            <w:proofErr w:type="spellStart"/>
-            <w:r>
-              <w:rPr>
-                <w:color w:val="000000"/>
-                <w:lang w:val="pt-BR"/>
-              </w:rPr>
-              <w:t>Icms</w:t>
-            </w:r>
-            <w:proofErr w:type="spellEnd"/>
-            <w:r>
-              <w:rPr>
-                <w:color w:val="000000"/>
-                <w:lang w:val="pt-BR"/>
-              </w:rPr>
-              <w:t xml:space="preserve"> Frete e mudança do </w:t>
-            </w:r>
-            <w:proofErr w:type="spellStart"/>
-            <w:r>
-              <w:rPr>
-                <w:color w:val="000000"/>
-                <w:lang w:val="pt-BR"/>
-              </w:rPr>
-              <w:t>mockup</w:t>
-            </w:r>
-            <w:proofErr w:type="spellEnd"/>
-            <w:r>
-              <w:rPr>
-                <w:color w:val="000000"/>
-                <w:lang w:val="pt-BR"/>
-              </w:rPr>
-              <w:t xml:space="preserve"> para retirada dos </w:t>
-            </w:r>
-            <w:proofErr w:type="spellStart"/>
-            <w:r>
-              <w:rPr>
-                <w:color w:val="000000"/>
-                <w:lang w:val="pt-BR"/>
-              </w:rPr>
-              <w:t>butões</w:t>
-            </w:r>
-            <w:proofErr w:type="spellEnd"/>
-            <w:r>
-              <w:rPr>
-                <w:color w:val="000000"/>
-                <w:lang w:val="pt-BR"/>
-              </w:rPr>
-              <w:t xml:space="preserve"> de voltar e adicionar item.</w:t>
+              <w:t>Ajuste dos Passos para Cálculo do Icms Frete e mudança do mockup para retirada dos butões de voltar e adicionar item.</w:t>
             </w:r>
           </w:p>
         </w:tc>
@@ -991,6 +943,96 @@
               </w:rPr>
               <w:t>Edimilson Ahid</w:t>
             </w:r>
+          </w:p>
+        </w:tc>
+      </w:tr>
+      <w:tr>
+        <w:tc>
+          <w:tcPr>
+            <w:tcW w:w="1985" w:type="dxa"/>
+            <w:tcBorders>
+              <w:top w:val="single" w:sz="6" w:space="0" w:color="auto"/>
+              <w:left w:val="single" w:sz="6" w:space="0" w:color="auto"/>
+              <w:bottom w:val="single" w:sz="6" w:space="0" w:color="auto"/>
+              <w:right w:val="single" w:sz="6" w:space="0" w:color="auto"/>
+            </w:tcBorders>
+          </w:tcPr>
+          <w:p>
+            <w:pPr>
+              <w:pStyle w:val="Recuonormal"/>
+              <w:ind w:left="0" w:firstLine="0"/>
+              <w:jc w:val="center"/>
+              <w:rPr>
+                <w:color w:val="000000"/>
+                <w:lang w:val="pt-BR"/>
+              </w:rPr>
+            </w:pPr>
+            <w:r>
+              <w:rPr>
+                <w:color w:val="000000"/>
+                <w:lang w:val="pt-BR"/>
+              </w:rPr>
+              <w:t>29/09/2016</w:t>
+            </w:r>
+          </w:p>
+        </w:tc>
+        <w:tc>
+          <w:tcPr>
+            <w:tcW w:w="4820" w:type="dxa"/>
+            <w:tcBorders>
+              <w:top w:val="single" w:sz="6" w:space="0" w:color="auto"/>
+              <w:left w:val="single" w:sz="6" w:space="0" w:color="auto"/>
+              <w:bottom w:val="single" w:sz="6" w:space="0" w:color="auto"/>
+              <w:right w:val="single" w:sz="6" w:space="0" w:color="auto"/>
+            </w:tcBorders>
+          </w:tcPr>
+          <w:p>
+            <w:pPr>
+              <w:pStyle w:val="Recuonormal"/>
+              <w:ind w:left="0" w:firstLine="0"/>
+              <w:jc w:val="both"/>
+              <w:rPr>
+                <w:color w:val="000000"/>
+                <w:lang w:val="pt-BR"/>
+              </w:rPr>
+            </w:pPr>
+            <w:r>
+              <w:rPr>
+                <w:color w:val="000000"/>
+                <w:lang w:val="pt-BR"/>
+              </w:rPr>
+              <w:t>Alterado a informação valor mínimo por valor unitário no passo 1.6.5.5</w:t>
+            </w:r>
+          </w:p>
+        </w:tc>
+        <w:tc>
+          <w:tcPr>
+            <w:tcW w:w="2693" w:type="dxa"/>
+            <w:tcBorders>
+              <w:top w:val="single" w:sz="6" w:space="0" w:color="auto"/>
+              <w:left w:val="single" w:sz="6" w:space="0" w:color="auto"/>
+              <w:bottom w:val="single" w:sz="6" w:space="0" w:color="auto"/>
+              <w:right w:val="single" w:sz="6" w:space="0" w:color="auto"/>
+            </w:tcBorders>
+          </w:tcPr>
+          <w:p>
+            <w:pPr>
+              <w:pStyle w:val="Recuonormal"/>
+              <w:ind w:left="0" w:firstLine="0"/>
+              <w:rPr>
+                <w:color w:val="000000"/>
+                <w:lang w:val="pt-BR"/>
+              </w:rPr>
+            </w:pPr>
+            <w:r>
+              <w:rPr>
+                <w:color w:val="000000"/>
+                <w:lang w:val="pt-BR"/>
+              </w:rPr>
+              <w:t>Edimilson Ahid</w:t>
+            </w:r>
+            <w:bookmarkStart w:id="1" w:name="_GoBack"/>
+            <w:bookmarkEnd w:id="1"/>
           </w:p>
         </w:tc>
       </w:tr>
@@ -2181,7 +2223,7 @@
           <w:szCs w:val="20"/>
         </w:rPr>
       </w:pPr>
-      <w:bookmarkStart w:id="1" w:name="_Toc454977820"/>
+      <w:bookmarkStart w:id="2" w:name="_Toc454977820"/>
       <w:r>
         <w:rPr>
           <w:rFonts w:ascii="Calibri" w:eastAsia="Times New Roman" w:hAnsi="Calibri" w:cs="Times New Roman"/>
@@ -2195,7 +2237,7 @@
         <w:lastRenderedPageBreak/>
         <w:t>ARRUC0210 - Gerar DARE-e</w:t>
       </w:r>
-      <w:bookmarkEnd w:id="1"/>
+      <w:bookmarkEnd w:id="2"/>
     </w:p>
     <w:p>
       <w:pPr>
@@ -2206,7 +2248,7 @@
           <w:sz w:val="28"/>
         </w:rPr>
       </w:pPr>
-      <w:bookmarkStart w:id="2" w:name="_Toc454977821"/>
+      <w:bookmarkStart w:id="3" w:name="_Toc454977821"/>
       <w:r>
         <w:rPr>
           <w:b/>
@@ -2215,7 +2257,7 @@
         </w:rPr>
         <w:t>Descrição</w:t>
       </w:r>
-      <w:bookmarkEnd w:id="2"/>
+      <w:bookmarkEnd w:id="3"/>
     </w:p>
     <w:p>
       <w:pPr>
@@ -2272,7 +2314,7 @@
           <w:sz w:val="28"/>
         </w:rPr>
       </w:pPr>
-      <w:bookmarkStart w:id="3" w:name="_Toc454977822"/>
+      <w:bookmarkStart w:id="4" w:name="_Toc454977822"/>
       <w:r>
         <w:rPr>
           <w:b/>
@@ -2281,7 +2323,7 @@
         </w:rPr>
         <w:t>Atores envolvidos</w:t>
       </w:r>
-      <w:bookmarkEnd w:id="3"/>
+      <w:bookmarkEnd w:id="4"/>
     </w:p>
     <w:p>
       <w:r>
@@ -2298,7 +2340,7 @@
           <w:sz w:val="28"/>
         </w:rPr>
       </w:pPr>
-      <w:bookmarkStart w:id="4" w:name="_Toc454977823"/>
+      <w:bookmarkStart w:id="5" w:name="_Toc454977823"/>
       <w:r>
         <w:rPr>
           <w:b/>
@@ -2307,7 +2349,7 @@
         </w:rPr>
         <w:t>Diagrama de caso de uso</w:t>
       </w:r>
-      <w:bookmarkEnd w:id="4"/>
+      <w:bookmarkEnd w:id="5"/>
       <w:r>
         <w:rPr>
           <w:b/>
@@ -2382,7 +2424,7 @@
           <w:sz w:val="28"/>
         </w:rPr>
       </w:pPr>
-      <w:bookmarkStart w:id="5" w:name="_Toc454977824"/>
+      <w:bookmarkStart w:id="6" w:name="_Toc454977824"/>
       <w:r>
         <w:rPr>
           <w:b/>
@@ -2391,17 +2433,15 @@
         </w:rPr>
         <w:t>Pré-condições</w:t>
       </w:r>
-      <w:bookmarkEnd w:id="5"/>
-    </w:p>
-    <w:p>
-      <w:proofErr w:type="gramStart"/>
+      <w:bookmarkEnd w:id="6"/>
+    </w:p>
+    <w:p>
       <w:r>
         <w:t xml:space="preserve">Não </w:t>
       </w:r>
       <w:r>
         <w:t>Aplicável</w:t>
       </w:r>
-      <w:proofErr w:type="gramEnd"/>
       <w:r>
         <w:t>.</w:t>
       </w:r>
@@ -2416,8 +2456,8 @@
           <w:sz w:val="28"/>
         </w:rPr>
       </w:pPr>
-      <w:bookmarkStart w:id="6" w:name="_Ref450215483"/>
-      <w:bookmarkStart w:id="7" w:name="_Toc454977825"/>
+      <w:bookmarkStart w:id="7" w:name="_Ref450215483"/>
+      <w:bookmarkStart w:id="8" w:name="_Toc454977825"/>
       <w:r>
         <w:rPr>
           <w:b/>
@@ -2426,8 +2466,8 @@
         </w:rPr>
         <w:t>Fluxo principal</w:t>
       </w:r>
-      <w:bookmarkEnd w:id="6"/>
       <w:bookmarkEnd w:id="7"/>
+      <w:bookmarkEnd w:id="8"/>
     </w:p>
     <w:p>
       <w:pPr>
@@ -2481,11 +2521,11 @@
       <w:pPr>
         <w:pStyle w:val="Ttulo3"/>
       </w:pPr>
-      <w:bookmarkStart w:id="8" w:name="_Ref450221908"/>
+      <w:bookmarkStart w:id="9" w:name="_Ref450221908"/>
       <w:r>
         <w:t>O ator informa os dados da operação</w:t>
       </w:r>
-      <w:bookmarkEnd w:id="8"/>
+      <w:bookmarkEnd w:id="9"/>
     </w:p>
     <w:p>
       <w:r>
@@ -2509,15 +2549,7 @@
     </w:p>
     <w:p>
       <w:r>
-        <w:t xml:space="preserve">ARRRN0201 – Instituição </w:t>
-      </w:r>
-      <w:proofErr w:type="gramStart"/>
-      <w:r>
-        <w:t>x</w:t>
-      </w:r>
-      <w:proofErr w:type="gramEnd"/>
-      <w:r>
-        <w:t xml:space="preserve"> Tipo de Contribuinte</w:t>
+        <w:t>ARRRN0201 – Instituição x Tipo de Contribuinte</w:t>
       </w:r>
     </w:p>
     <w:p>
@@ -2572,12 +2604,12 @@
       <w:pPr>
         <w:pStyle w:val="Ttulo3"/>
       </w:pPr>
-      <w:bookmarkStart w:id="9" w:name="_Ref450215522"/>
+      <w:bookmarkStart w:id="10" w:name="_Ref450215522"/>
       <w:r>
         <w:lastRenderedPageBreak/>
         <w:t>O ator informa os dados do contribuinte</w:t>
       </w:r>
-      <w:bookmarkEnd w:id="9"/>
+      <w:bookmarkEnd w:id="10"/>
     </w:p>
     <w:p>
       <w:r>
@@ -2648,11 +2680,11 @@
       <w:pPr>
         <w:pStyle w:val="Ttulo3"/>
       </w:pPr>
-      <w:bookmarkStart w:id="10" w:name="_Ref450215731"/>
+      <w:bookmarkStart w:id="11" w:name="_Ref450215731"/>
       <w:r>
         <w:t>O sistema valida o tipo de identificação</w:t>
       </w:r>
-      <w:bookmarkEnd w:id="10"/>
+      <w:bookmarkEnd w:id="11"/>
     </w:p>
     <w:p>
       <w:pPr>
@@ -2698,11 +2730,11 @@
       <w:pPr>
         <w:pStyle w:val="Ttulo3"/>
       </w:pPr>
-      <w:bookmarkStart w:id="11" w:name="_Ref450215568"/>
+      <w:bookmarkStart w:id="12" w:name="_Ref450215568"/>
       <w:r>
         <w:t>O sistema pesquisa o contribuinte</w:t>
       </w:r>
-      <w:bookmarkEnd w:id="11"/>
+      <w:bookmarkEnd w:id="12"/>
     </w:p>
     <w:p>
       <w:r>
@@ -2746,7 +2778,7 @@
       <w:pPr>
         <w:pStyle w:val="Ttulo3"/>
       </w:pPr>
-      <w:bookmarkStart w:id="12" w:name="_Ref450213255"/>
+      <w:bookmarkStart w:id="13" w:name="_Ref450213255"/>
       <w:r>
         <w:t xml:space="preserve">O ator informa o tipo do imposto </w:t>
       </w:r>
@@ -2759,7 +2791,7 @@
       <w:r>
         <w:t xml:space="preserve"> débito</w:t>
       </w:r>
-      <w:bookmarkEnd w:id="12"/>
+      <w:bookmarkEnd w:id="13"/>
     </w:p>
     <w:p>
       <w:r>
@@ -2874,11 +2906,11 @@
       <w:pPr>
         <w:pStyle w:val="Ttulo3"/>
       </w:pPr>
-      <w:bookmarkStart w:id="13" w:name="_Ref450215878"/>
+      <w:bookmarkStart w:id="14" w:name="_Ref450215878"/>
       <w:r>
         <w:t>O sistema apresenta os dados do pagamento</w:t>
       </w:r>
-      <w:bookmarkEnd w:id="13"/>
+      <w:bookmarkEnd w:id="14"/>
       <w:r>
         <w:t>, referente a</w:t>
       </w:r>
@@ -2987,11 +3019,11 @@
       <w:pPr>
         <w:pStyle w:val="Ttulo3"/>
       </w:pPr>
-      <w:bookmarkStart w:id="14" w:name="_Ref450221213"/>
+      <w:bookmarkStart w:id="15" w:name="_Ref450221213"/>
       <w:r>
         <w:t>O ator informa os dados do pagamento</w:t>
       </w:r>
-      <w:bookmarkEnd w:id="14"/>
+      <w:bookmarkEnd w:id="15"/>
     </w:p>
     <w:p>
       <w:r>
@@ -3046,17 +3078,17 @@
       <w:pPr>
         <w:pStyle w:val="Ttulo3"/>
       </w:pPr>
-      <w:bookmarkStart w:id="15" w:name="_Ref450891039"/>
-      <w:bookmarkStart w:id="16" w:name="_Ref450903903"/>
-      <w:bookmarkStart w:id="17" w:name="_Ref450903931"/>
-      <w:bookmarkStart w:id="18" w:name="_Ref450910608"/>
+      <w:bookmarkStart w:id="16" w:name="_Ref450891039"/>
+      <w:bookmarkStart w:id="17" w:name="_Ref450903903"/>
+      <w:bookmarkStart w:id="18" w:name="_Ref450903931"/>
+      <w:bookmarkStart w:id="19" w:name="_Ref450910608"/>
       <w:r>
         <w:t>O sistema atualiza o campo valor a recolher</w:t>
       </w:r>
-      <w:bookmarkEnd w:id="15"/>
       <w:bookmarkEnd w:id="16"/>
       <w:bookmarkEnd w:id="17"/>
       <w:bookmarkEnd w:id="18"/>
+      <w:bookmarkEnd w:id="19"/>
     </w:p>
     <w:p>
       <w:r>
@@ -3079,7 +3111,7 @@
       <w:pPr>
         <w:pStyle w:val="Ttulo3"/>
       </w:pPr>
-      <w:bookmarkStart w:id="19" w:name="_Ref451119133"/>
+      <w:bookmarkStart w:id="20" w:name="_Ref451119133"/>
       <w:r>
         <w:lastRenderedPageBreak/>
         <w:t>O ator seleciona a opção [</w:t>
@@ -3108,7 +3140,7 @@
       <w:r>
         <w:t xml:space="preserve"> ]</w:t>
       </w:r>
-      <w:bookmarkEnd w:id="19"/>
+      <w:bookmarkEnd w:id="20"/>
     </w:p>
     <w:p>
       <w:pPr>
@@ -3209,15 +3241,7 @@
         <w:fldChar w:fldCharType="separate"/>
       </w:r>
       <w:r>
-        <w:t xml:space="preserve">E9 - Validar Débitos </w:t>
-      </w:r>
-      <w:proofErr w:type="spellStart"/>
-      <w:r>
-        <w:t>Débitos</w:t>
-      </w:r>
-      <w:proofErr w:type="spellEnd"/>
-      <w:r>
-        <w:t xml:space="preserve"> sem Possibilidade de Pagamentos Parciais</w:t>
+        <w:t>E9 - Validar Débitos Débitos sem Possibilidade de Pagamentos Parciais</w:t>
       </w:r>
       <w:r>
         <w:fldChar w:fldCharType="end"/>
@@ -3267,11 +3291,11 @@
       <w:pPr>
         <w:pStyle w:val="Ttulo3"/>
       </w:pPr>
-      <w:bookmarkStart w:id="20" w:name="_Ref450213269"/>
+      <w:bookmarkStart w:id="21" w:name="_Ref450213269"/>
       <w:r>
         <w:t>O sistema adiciona os dados na lista</w:t>
       </w:r>
-      <w:bookmarkEnd w:id="20"/>
+      <w:bookmarkEnd w:id="21"/>
     </w:p>
     <w:p>
       <w:r>
@@ -3353,22 +3377,20 @@
       <w:pPr>
         <w:pStyle w:val="Ttulo3"/>
       </w:pPr>
-      <w:bookmarkStart w:id="21" w:name="_Ref450221779"/>
+      <w:bookmarkStart w:id="22" w:name="_Ref450221779"/>
       <w:r>
         <w:t xml:space="preserve">O ator seleciona a opção </w:t>
       </w:r>
-      <w:proofErr w:type="gramStart"/>
       <w:r>
         <w:t>[</w:t>
       </w:r>
       <w:r>
         <w:t>Gerar</w:t>
       </w:r>
-      <w:proofErr w:type="gramEnd"/>
       <w:r>
         <w:t xml:space="preserve"> DARE]</w:t>
       </w:r>
-      <w:bookmarkEnd w:id="21"/>
+      <w:bookmarkEnd w:id="22"/>
     </w:p>
     <w:p>
       <w:pPr>
@@ -3428,7 +3450,7 @@
       <w:pPr>
         <w:pStyle w:val="Ttulo3"/>
       </w:pPr>
-      <w:bookmarkStart w:id="22" w:name="_Ref450801798"/>
+      <w:bookmarkStart w:id="23" w:name="_Ref450801798"/>
       <w:r>
         <w:t xml:space="preserve">O sistema </w:t>
       </w:r>
@@ -3441,7 +3463,7 @@
       <w:r>
         <w:t>.</w:t>
       </w:r>
-      <w:bookmarkEnd w:id="22"/>
+      <w:bookmarkEnd w:id="23"/>
     </w:p>
     <w:p>
       <w:r>
@@ -3450,31 +3472,10 @@
     </w:p>
     <w:p>
       <w:r>
-        <w:t xml:space="preserve">O sistema desabilita o botão de Gerar </w:t>
-      </w:r>
-      <w:proofErr w:type="spellStart"/>
-      <w:r>
-        <w:t>Dare</w:t>
-      </w:r>
-      <w:proofErr w:type="spellEnd"/>
-      <w:r>
-        <w:t xml:space="preserve"> e Adicionar Item, não permitindo a inclusão de novos itens </w:t>
-      </w:r>
-      <w:proofErr w:type="gramStart"/>
-      <w:r>
-        <w:t>ou Gerar</w:t>
-      </w:r>
-      <w:proofErr w:type="gramEnd"/>
-      <w:r>
-        <w:t xml:space="preserve"> novo </w:t>
-      </w:r>
-      <w:proofErr w:type="spellStart"/>
-      <w:r>
-        <w:t>Dare</w:t>
-      </w:r>
-      <w:proofErr w:type="spellEnd"/>
-      <w:r>
-        <w:t>, possibilitando pressionar o botão Limpar para habilitar novo preenchimento do formulário.</w:t>
+        <w:t xml:space="preserve">O sistema desabilita o botão de Gerar Dare e Adicionar Item, não permitindo a inclusão de novos itens </w:t>
+      </w:r>
+      <w:r>
+        <w:t>ou Gerar novo Dare, possibilitando pressionar o botão Limpar para habilitar novo preenchimento do formulário.</w:t>
       </w:r>
     </w:p>
     <w:p>
@@ -3570,16 +3571,11 @@
       <w:r>
         <w:t xml:space="preserve">desabilita a opção </w:t>
       </w:r>
-      <w:proofErr w:type="gramStart"/>
       <w:r>
         <w:t>[ G</w:t>
       </w:r>
       <w:r>
-        <w:t>erar</w:t>
-      </w:r>
-      <w:proofErr w:type="gramEnd"/>
-      <w:r>
-        <w:t xml:space="preserve"> DARE</w:t>
+        <w:t>erar DARE</w:t>
       </w:r>
       <w:r>
         <w:t xml:space="preserve"> </w:t>
@@ -3601,7 +3597,7 @@
           <w:sz w:val="28"/>
         </w:rPr>
       </w:pPr>
-      <w:bookmarkStart w:id="23" w:name="_Toc454977826"/>
+      <w:bookmarkStart w:id="24" w:name="_Toc454977826"/>
       <w:r>
         <w:rPr>
           <w:b/>
@@ -3611,7 +3607,7 @@
         <w:lastRenderedPageBreak/>
         <w:t>Fluxo alternativos</w:t>
       </w:r>
-      <w:bookmarkEnd w:id="23"/>
+      <w:bookmarkEnd w:id="24"/>
     </w:p>
     <w:p>
       <w:pPr>
@@ -3621,9 +3617,9 @@
           <w:color w:val="002060"/>
         </w:rPr>
       </w:pPr>
-      <w:bookmarkStart w:id="24" w:name="_Ref450669251"/>
-      <w:bookmarkStart w:id="25" w:name="_Ref450669260"/>
-      <w:bookmarkStart w:id="26" w:name="_Ref450215909"/>
+      <w:bookmarkStart w:id="25" w:name="_Ref450669251"/>
+      <w:bookmarkStart w:id="26" w:name="_Ref450669260"/>
+      <w:bookmarkStart w:id="27" w:name="_Ref450215909"/>
       <w:r>
         <w:rPr>
           <w:b/>
@@ -3659,8 +3655,8 @@
         </w:rPr>
         <w:t>Débitos com Possibilidade de Pagamentos Parciais</w:t>
       </w:r>
-      <w:bookmarkEnd w:id="24"/>
       <w:bookmarkEnd w:id="25"/>
+      <w:bookmarkEnd w:id="26"/>
     </w:p>
     <w:p>
       <w:r>
@@ -3740,8 +3736,8 @@
       <w:pPr>
         <w:pStyle w:val="Ttulo4"/>
       </w:pPr>
-      <w:bookmarkStart w:id="27" w:name="_Ref450220096"/>
-      <w:bookmarkStart w:id="28" w:name="_Ref450669327"/>
+      <w:bookmarkStart w:id="28" w:name="_Ref450220096"/>
+      <w:bookmarkStart w:id="29" w:name="_Ref450669327"/>
       <w:r>
         <w:t>O ator selecionou uma origem de débito que permite pagamentos parciais.</w:t>
       </w:r>
@@ -3750,7 +3746,7 @@
       <w:pPr>
         <w:pStyle w:val="Ttulo4"/>
       </w:pPr>
-      <w:bookmarkStart w:id="29" w:name="_Ref453234118"/>
+      <w:bookmarkStart w:id="30" w:name="_Ref453234118"/>
       <w:r>
         <w:t xml:space="preserve">O </w:t>
       </w:r>
@@ -3775,7 +3771,7 @@
       <w:r>
         <w:t>– Débitos com Possibilidade de Pagamentos Parciais</w:t>
       </w:r>
-      <w:bookmarkEnd w:id="29"/>
+      <w:bookmarkEnd w:id="30"/>
     </w:p>
     <w:p>
       <w:pPr>
@@ -3807,24 +3803,24 @@
       <w:pPr>
         <w:pStyle w:val="Ttulo4"/>
       </w:pPr>
-      <w:bookmarkStart w:id="30" w:name="_Ref450803444"/>
+      <w:bookmarkStart w:id="31" w:name="_Ref450803444"/>
       <w:r>
         <w:t>O ator informa o número do documento e seleciona a opção de pesquisar.</w:t>
       </w:r>
-      <w:bookmarkEnd w:id="30"/>
+      <w:bookmarkEnd w:id="31"/>
     </w:p>
     <w:p>
       <w:pPr>
         <w:pStyle w:val="Ttulo4"/>
       </w:pPr>
-      <w:bookmarkStart w:id="31" w:name="_Ref450892294"/>
+      <w:bookmarkStart w:id="32" w:name="_Ref450892294"/>
       <w:r>
         <w:t xml:space="preserve">O </w:t>
       </w:r>
       <w:r>
         <w:t>sistema localiza o documento informado e preenche os valores referente ao débito localizado.</w:t>
       </w:r>
-      <w:bookmarkEnd w:id="31"/>
+      <w:bookmarkEnd w:id="32"/>
     </w:p>
     <w:p>
       <w:pPr>
@@ -3869,15 +3865,7 @@
         <w:ind w:left="708"/>
       </w:pPr>
       <w:r>
-        <w:t xml:space="preserve">O sistema em conformidade com o tipo da conta que está vinculada ao documento, localiza o saldo devedor e preenche os campos de valor do imposto, valor </w:t>
-      </w:r>
-      <w:proofErr w:type="spellStart"/>
-      <w:r>
-        <w:t>atlz</w:t>
-      </w:r>
-      <w:proofErr w:type="spellEnd"/>
-      <w:r>
-        <w:t>. Monetária, valor multa, valor redução, valor juros, valor redução juros.</w:t>
+        <w:t>O sistema em conformidade com o tipo da conta que está vinculada ao documento, localiza o saldo devedor e preenche os campos de valor do imposto, valor atlz. Monetária, valor multa, valor redução, valor juros, valor redução juros.</w:t>
       </w:r>
     </w:p>
     <w:p>
@@ -3972,12 +3960,12 @@
       <w:pPr>
         <w:pStyle w:val="Ttulo4"/>
       </w:pPr>
-      <w:bookmarkStart w:id="32" w:name="_Ref453234245"/>
-      <w:bookmarkStart w:id="33" w:name="_Ref450892043"/>
+      <w:bookmarkStart w:id="33" w:name="_Ref453234245"/>
+      <w:bookmarkStart w:id="34" w:name="_Ref450892043"/>
       <w:r>
         <w:t>O ator informa os demais campos</w:t>
       </w:r>
-      <w:bookmarkEnd w:id="32"/>
+      <w:bookmarkEnd w:id="33"/>
     </w:p>
     <w:p>
       <w:pPr>
@@ -4017,7 +4005,7 @@
       <w:pPr>
         <w:pStyle w:val="Ttulo4"/>
       </w:pPr>
-      <w:bookmarkStart w:id="34" w:name="_Ref453234736"/>
+      <w:bookmarkStart w:id="35" w:name="_Ref453234736"/>
       <w:r>
         <w:t xml:space="preserve">O sistema retorna ao passo </w:t>
       </w:r>
@@ -4039,8 +4027,8 @@
       <w:r>
         <w:t xml:space="preserve"> do Fluxo Principal.</w:t>
       </w:r>
-      <w:bookmarkEnd w:id="33"/>
       <w:bookmarkEnd w:id="34"/>
+      <w:bookmarkEnd w:id="35"/>
     </w:p>
     <w:p/>
     <w:p>
@@ -4051,7 +4039,7 @@
           <w:color w:val="002060"/>
         </w:rPr>
       </w:pPr>
-      <w:bookmarkStart w:id="35" w:name="_Ref450903661"/>
+      <w:bookmarkStart w:id="36" w:name="_Ref450903661"/>
       <w:r>
         <w:rPr>
           <w:b/>
@@ -4066,7 +4054,7 @@
         </w:rPr>
         <w:t xml:space="preserve"> - Débitos </w:t>
       </w:r>
-      <w:bookmarkEnd w:id="27"/>
+      <w:bookmarkEnd w:id="28"/>
       <w:r>
         <w:rPr>
           <w:b/>
@@ -4074,8 +4062,8 @@
         </w:rPr>
         <w:t>sem Possibilidade de Pagamentos Parciais</w:t>
       </w:r>
-      <w:bookmarkEnd w:id="28"/>
-      <w:bookmarkEnd w:id="35"/>
+      <w:bookmarkEnd w:id="29"/>
+      <w:bookmarkEnd w:id="36"/>
     </w:p>
     <w:p>
       <w:r>
@@ -4183,14 +4171,14 @@
       <w:pPr>
         <w:pStyle w:val="Ttulo4"/>
       </w:pPr>
-      <w:bookmarkStart w:id="36" w:name="_Ref450903627"/>
+      <w:bookmarkStart w:id="37" w:name="_Ref450903627"/>
       <w:r>
         <w:t xml:space="preserve">O </w:t>
       </w:r>
       <w:r>
         <w:t>usuário informa o número do documento e pressionar o botão para localizar o documento.</w:t>
       </w:r>
-      <w:bookmarkEnd w:id="36"/>
+      <w:bookmarkEnd w:id="37"/>
     </w:p>
     <w:p>
       <w:pPr>
@@ -4231,15 +4219,7 @@
         <w:t xml:space="preserve">O </w:t>
       </w:r>
       <w:r>
-        <w:t xml:space="preserve">ator seleciona na lista </w:t>
-      </w:r>
-      <w:proofErr w:type="gramStart"/>
-      <w:r>
-        <w:t>o(</w:t>
-      </w:r>
-      <w:proofErr w:type="gramEnd"/>
-      <w:r>
-        <w:t xml:space="preserve">s) débito(s) que deseja realizar o pagamento. </w:t>
+        <w:t xml:space="preserve">ator seleciona na lista o(s) débito(s) que deseja realizar o pagamento. </w:t>
       </w:r>
     </w:p>
     <w:p>
@@ -4319,7 +4299,7 @@
           <w:color w:val="002060"/>
         </w:rPr>
       </w:pPr>
-      <w:bookmarkStart w:id="37" w:name="_Ref450216686"/>
+      <w:bookmarkStart w:id="38" w:name="_Ref450216686"/>
       <w:r>
         <w:rPr>
           <w:b/>
@@ -4363,7 +4343,7 @@
         </w:rPr>
         <w:t>IPVA</w:t>
       </w:r>
-      <w:bookmarkEnd w:id="37"/>
+      <w:bookmarkEnd w:id="38"/>
     </w:p>
     <w:p>
       <w:r>
@@ -4483,14 +4463,14 @@
       <w:pPr>
         <w:pStyle w:val="Ttulo4"/>
       </w:pPr>
-      <w:bookmarkStart w:id="38" w:name="_Ref450911043"/>
+      <w:bookmarkStart w:id="39" w:name="_Ref450911043"/>
       <w:r>
         <w:t xml:space="preserve">O ator informa </w:t>
       </w:r>
       <w:r>
         <w:t>o intervalo do Ano de Referência Inicial e Final e seleciona a opção de pesquisar.</w:t>
       </w:r>
-      <w:bookmarkEnd w:id="38"/>
+      <w:bookmarkEnd w:id="39"/>
     </w:p>
     <w:p>
       <w:pPr>
@@ -4667,7 +4647,7 @@
           <w:color w:val="002060"/>
         </w:rPr>
       </w:pPr>
-      <w:bookmarkStart w:id="39" w:name="_Ref450671800"/>
+      <w:bookmarkStart w:id="40" w:name="_Ref450671800"/>
       <w:r>
         <w:rPr>
           <w:b/>
@@ -4710,8 +4690,8 @@
         </w:rPr>
         <w:t>ICMS Frete</w:t>
       </w:r>
-      <w:bookmarkEnd w:id="26"/>
-      <w:bookmarkEnd w:id="39"/>
+      <w:bookmarkEnd w:id="27"/>
+      <w:bookmarkEnd w:id="40"/>
     </w:p>
     <w:p>
       <w:r>
@@ -5128,7 +5108,7 @@
           <w:color w:val="002060"/>
         </w:rPr>
       </w:pPr>
-      <w:bookmarkStart w:id="40" w:name="_Ref450221167"/>
+      <w:bookmarkStart w:id="41" w:name="_Ref450221167"/>
       <w:r>
         <w:rPr>
           <w:b/>
@@ -5143,7 +5123,7 @@
         </w:rPr>
         <w:t xml:space="preserve"> - Receita permite subcódigo</w:t>
       </w:r>
-      <w:bookmarkEnd w:id="40"/>
+      <w:bookmarkEnd w:id="41"/>
     </w:p>
     <w:p>
       <w:r>
@@ -5248,12 +5228,24 @@
         <w:pStyle w:val="Ttulo4"/>
       </w:pPr>
       <w:r>
-        <w:t>O sistema pesquisa o valor mínimo cadastrado</w:t>
-      </w:r>
-    </w:p>
-    <w:p>
-      <w:r>
-        <w:t>O sistema pesquisa o valor mínimo cadastrado para o subcódigo selecionado e preenche o campo Valor Unitário TSE com este valor.</w:t>
+        <w:t xml:space="preserve">O sistema pesquisa o valor </w:t>
+      </w:r>
+      <w:r>
+        <w:t>unitário</w:t>
+      </w:r>
+      <w:r>
+        <w:t xml:space="preserve"> cadastrado</w:t>
+      </w:r>
+    </w:p>
+    <w:p>
+      <w:r>
+        <w:t xml:space="preserve">O sistema pesquisa o valor </w:t>
+      </w:r>
+      <w:r>
+        <w:t>unitário</w:t>
+      </w:r>
+      <w:r>
+        <w:t xml:space="preserve"> cadastrado para o subcódigo selecionado e preenche o campo Valor Unitário TSE com este valor.</w:t>
       </w:r>
     </w:p>
     <w:p>
@@ -5477,8 +5469,8 @@
           <w:color w:val="002060"/>
         </w:rPr>
       </w:pPr>
-      <w:bookmarkStart w:id="41" w:name="_Ref450675759"/>
-      <w:bookmarkStart w:id="42" w:name="_Ref450222226"/>
+      <w:bookmarkStart w:id="42" w:name="_Ref450675759"/>
+      <w:bookmarkStart w:id="43" w:name="_Ref450222226"/>
       <w:r>
         <w:rPr>
           <w:b/>
@@ -5514,7 +5506,7 @@
         </w:rPr>
         <w:t>DARE-e</w:t>
       </w:r>
-      <w:bookmarkEnd w:id="41"/>
+      <w:bookmarkEnd w:id="42"/>
     </w:p>
     <w:p>
       <w:r>
@@ -5601,15 +5593,7 @@
         <w:pStyle w:val="Ttulo4"/>
       </w:pPr>
       <w:r>
-        <w:t xml:space="preserve">O ator seleciona a opção </w:t>
-      </w:r>
-      <w:proofErr w:type="gramStart"/>
-      <w:r>
-        <w:t>[Imprimir</w:t>
-      </w:r>
-      <w:proofErr w:type="gramEnd"/>
-      <w:r>
-        <w:t xml:space="preserve"> DARE]</w:t>
+        <w:t>O ator seleciona a opção [Imprimir DARE]</w:t>
       </w:r>
     </w:p>
     <w:p>
@@ -5647,7 +5631,7 @@
           <w:color w:val="002060"/>
         </w:rPr>
       </w:pPr>
-      <w:bookmarkStart w:id="43" w:name="_Ref450675788"/>
+      <w:bookmarkStart w:id="44" w:name="_Ref450675788"/>
       <w:r>
         <w:rPr>
           <w:b/>
@@ -5662,7 +5646,7 @@
         </w:rPr>
         <w:t xml:space="preserve"> - Enviar e-mail</w:t>
       </w:r>
-      <w:bookmarkEnd w:id="42"/>
+      <w:bookmarkEnd w:id="43"/>
       <w:r>
         <w:rPr>
           <w:b/>
@@ -5670,7 +5654,7 @@
         </w:rPr>
         <w:t xml:space="preserve"> DARE-e</w:t>
       </w:r>
-      <w:bookmarkEnd w:id="43"/>
+      <w:bookmarkEnd w:id="44"/>
     </w:p>
     <w:p>
       <w:r>
@@ -5764,15 +5748,7 @@
       </w:pPr>
       <w:r>
         <w:lastRenderedPageBreak/>
-        <w:t xml:space="preserve">O ator seleciona a opção </w:t>
-      </w:r>
-      <w:proofErr w:type="gramStart"/>
-      <w:r>
-        <w:t>[Enviar</w:t>
-      </w:r>
-      <w:proofErr w:type="gramEnd"/>
-      <w:r>
-        <w:t xml:space="preserve"> e-mail DARE]</w:t>
+        <w:t>O ator seleciona a opção [Enviar e-mail DARE]</w:t>
       </w:r>
     </w:p>
     <w:p>
@@ -5816,7 +5792,7 @@
           <w:color w:val="002060"/>
         </w:rPr>
       </w:pPr>
-      <w:bookmarkStart w:id="44" w:name="_Ref450222228"/>
+      <w:bookmarkStart w:id="45" w:name="_Ref450222228"/>
       <w:r>
         <w:rPr>
           <w:b/>
@@ -5831,7 +5807,7 @@
         </w:rPr>
         <w:t xml:space="preserve"> - Limpar o formulário</w:t>
       </w:r>
-      <w:bookmarkEnd w:id="44"/>
+      <w:bookmarkEnd w:id="45"/>
     </w:p>
     <w:p>
       <w:r>
@@ -6003,7 +5979,7 @@
           <w:color w:val="002060"/>
         </w:rPr>
       </w:pPr>
-      <w:bookmarkStart w:id="45" w:name="_Ref450815442"/>
+      <w:bookmarkStart w:id="46" w:name="_Ref450815442"/>
       <w:r>
         <w:rPr>
           <w:b/>
@@ -6039,7 +6015,7 @@
         </w:rPr>
         <w:t>Operações Espontâneas</w:t>
       </w:r>
-      <w:bookmarkEnd w:id="45"/>
+      <w:bookmarkEnd w:id="46"/>
     </w:p>
     <w:p>
       <w:r>
@@ -6219,7 +6195,7 @@
           <w:color w:val="002060"/>
         </w:rPr>
       </w:pPr>
-      <w:bookmarkStart w:id="46" w:name="_Ref450891945"/>
+      <w:bookmarkStart w:id="47" w:name="_Ref450891945"/>
       <w:r>
         <w:rPr>
           <w:b/>
@@ -6255,7 +6231,7 @@
         </w:rPr>
         <w:t>Informar Valores Diferentes para Pagamento</w:t>
       </w:r>
-      <w:bookmarkEnd w:id="46"/>
+      <w:bookmarkEnd w:id="47"/>
     </w:p>
     <w:p>
       <w:r>
@@ -6482,7 +6458,7 @@
           <w:sz w:val="28"/>
         </w:rPr>
       </w:pPr>
-      <w:bookmarkStart w:id="47" w:name="_Toc454977827"/>
+      <w:bookmarkStart w:id="48" w:name="_Toc454977827"/>
       <w:r>
         <w:rPr>
           <w:b/>
@@ -6491,13 +6467,13 @@
         </w:rPr>
         <w:t>Fluxo Exceção</w:t>
       </w:r>
-      <w:bookmarkEnd w:id="47"/>
+      <w:bookmarkEnd w:id="48"/>
     </w:p>
     <w:p>
       <w:pPr>
         <w:pStyle w:val="Ttulo3"/>
       </w:pPr>
-      <w:bookmarkStart w:id="48" w:name="_Ref450660919"/>
+      <w:bookmarkStart w:id="49" w:name="_Ref450660919"/>
       <w:r>
         <w:t>E</w:t>
       </w:r>
@@ -6507,7 +6483,7 @@
       <w:r>
         <w:t xml:space="preserve"> Tipo Identificação não informado</w:t>
       </w:r>
-      <w:bookmarkEnd w:id="48"/>
+      <w:bookmarkEnd w:id="49"/>
     </w:p>
     <w:p>
       <w:r>
@@ -6567,7 +6543,7 @@
       <w:pPr>
         <w:pStyle w:val="Ttulo3"/>
       </w:pPr>
-      <w:bookmarkStart w:id="49" w:name="_Ref450660167"/>
+      <w:bookmarkStart w:id="50" w:name="_Ref450660167"/>
       <w:r>
         <w:lastRenderedPageBreak/>
         <w:t>E</w:t>
@@ -6590,7 +6566,7 @@
       <w:r>
         <w:t>ontribuinte</w:t>
       </w:r>
-      <w:bookmarkEnd w:id="49"/>
+      <w:bookmarkEnd w:id="50"/>
     </w:p>
     <w:p>
       <w:r>
@@ -6644,11 +6620,11 @@
       <w:pPr>
         <w:pStyle w:val="Ttulo3"/>
       </w:pPr>
-      <w:bookmarkStart w:id="50" w:name="_Ref450673681"/>
+      <w:bookmarkStart w:id="51" w:name="_Ref450673681"/>
       <w:r>
         <w:t>E3 – Validar Dados Débitos Diversos</w:t>
       </w:r>
-      <w:bookmarkEnd w:id="50"/>
+      <w:bookmarkEnd w:id="51"/>
     </w:p>
     <w:p>
       <w:r>
@@ -6817,11 +6793,11 @@
       <w:pPr>
         <w:pStyle w:val="Ttulo3"/>
       </w:pPr>
-      <w:bookmarkStart w:id="51" w:name="_Ref450800091"/>
+      <w:bookmarkStart w:id="52" w:name="_Ref450800091"/>
       <w:r>
         <w:t>E4 – Contribuinte não Localizado</w:t>
       </w:r>
-      <w:bookmarkEnd w:id="51"/>
+      <w:bookmarkEnd w:id="52"/>
     </w:p>
     <w:p>
       <w:r>
@@ -6863,11 +6839,11 @@
       <w:pPr>
         <w:pStyle w:val="Ttulo3"/>
       </w:pPr>
-      <w:bookmarkStart w:id="52" w:name="_Ref450894082"/>
+      <w:bookmarkStart w:id="53" w:name="_Ref450894082"/>
       <w:r>
         <w:t>E5 – Documento Informado não Localizado</w:t>
       </w:r>
-      <w:bookmarkEnd w:id="52"/>
+      <w:bookmarkEnd w:id="53"/>
     </w:p>
     <w:p>
       <w:r>
@@ -7014,11 +6990,11 @@
       <w:pPr>
         <w:pStyle w:val="Ttulo3"/>
       </w:pPr>
-      <w:bookmarkStart w:id="53" w:name="_Ref450911875"/>
+      <w:bookmarkStart w:id="54" w:name="_Ref450911875"/>
       <w:r>
         <w:t>E6 – Validar Intervalos de Anos de Referências</w:t>
       </w:r>
-      <w:bookmarkEnd w:id="53"/>
+      <w:bookmarkEnd w:id="54"/>
     </w:p>
     <w:p>
       <w:r>
@@ -7131,11 +7107,11 @@
       <w:pPr>
         <w:pStyle w:val="Ttulo3"/>
       </w:pPr>
-      <w:bookmarkStart w:id="54" w:name="_Ref450911120"/>
+      <w:bookmarkStart w:id="55" w:name="_Ref450911120"/>
       <w:r>
         <w:t>E7 –  Pesquisa sem Registro de Débitos</w:t>
       </w:r>
-      <w:bookmarkEnd w:id="54"/>
+      <w:bookmarkEnd w:id="55"/>
     </w:p>
     <w:p>
       <w:r>
@@ -7201,11 +7177,11 @@
       <w:pPr>
         <w:pStyle w:val="Ttulo3"/>
       </w:pPr>
-      <w:bookmarkStart w:id="55" w:name="_Ref450941711"/>
+      <w:bookmarkStart w:id="56" w:name="_Ref450941711"/>
       <w:r>
         <w:t>E8 - Validar dados Débitos com Possibilidade de Pagamentos Parciais</w:t>
       </w:r>
-      <w:bookmarkEnd w:id="55"/>
+      <w:bookmarkEnd w:id="56"/>
     </w:p>
     <w:p>
       <w:r>
@@ -7321,7 +7297,7 @@
       </w:r>
     </w:p>
     <w:p>
-      <w:bookmarkStart w:id="56" w:name="_Ref450941757"/>
+      <w:bookmarkStart w:id="57" w:name="_Ref450941757"/>
       <w:r>
         <w:t xml:space="preserve">O sistema retorna no passo </w:t>
       </w:r>
@@ -7349,7 +7325,7 @@
       <w:pPr>
         <w:pStyle w:val="Ttulo3"/>
       </w:pPr>
-      <w:bookmarkStart w:id="57" w:name="_Ref459306832"/>
+      <w:bookmarkStart w:id="58" w:name="_Ref459306832"/>
       <w:r>
         <w:t>E9</w:t>
       </w:r>
@@ -7362,31 +7338,18 @@
       <w:r>
         <w:t xml:space="preserve">Validar Débitos </w:t>
       </w:r>
-      <w:proofErr w:type="spellStart"/>
-      <w:r>
-        <w:t>Débitos</w:t>
-      </w:r>
-      <w:proofErr w:type="spellEnd"/>
-      <w:r>
-        <w:t xml:space="preserve"> sem Possibilidade de Pagamentos Parciais</w:t>
-      </w:r>
-      <w:bookmarkEnd w:id="56"/>
+      <w:r>
+        <w:t>Débitos sem Possibilidade de Pagamentos Parciais</w:t>
+      </w:r>
       <w:bookmarkEnd w:id="57"/>
-    </w:p>
-    <w:p>
-      <w:r>
-        <w:t>Caso o ator selecione a opção [Adicionar Item na Lista</w:t>
-      </w:r>
-      <w:proofErr w:type="gramStart"/>
-      <w:r>
-        <w:t xml:space="preserve">], </w:t>
-      </w:r>
-      <w:r>
-        <w:t xml:space="preserve"> da</w:t>
-      </w:r>
-      <w:proofErr w:type="gramEnd"/>
-      <w:r>
-        <w:t xml:space="preserve"> tela ARRUC0210PG0003 , </w:t>
+      <w:bookmarkEnd w:id="58"/>
+    </w:p>
+    <w:p>
+      <w:r>
+        <w:t xml:space="preserve">Caso o ator selecione a opção [Adicionar Item na Lista], </w:t>
+      </w:r>
+      <w:r>
+        <w:t xml:space="preserve"> da tela ARRUC0210PG0003 , </w:t>
       </w:r>
       <w:r>
         <w:t>o sistema executa as seguintes regras:</w:t>
@@ -7474,11 +7437,11 @@
       <w:pPr>
         <w:pStyle w:val="Ttulo3"/>
       </w:pPr>
-      <w:bookmarkStart w:id="58" w:name="_Ref451115717"/>
+      <w:bookmarkStart w:id="59" w:name="_Ref451115717"/>
       <w:r>
         <w:t>E10 - Validar Débitos IPVA</w:t>
       </w:r>
-      <w:bookmarkEnd w:id="58"/>
+      <w:bookmarkEnd w:id="59"/>
     </w:p>
     <w:p>
       <w:r>
@@ -7543,11 +7506,11 @@
       <w:pPr>
         <w:pStyle w:val="Ttulo3"/>
       </w:pPr>
-      <w:bookmarkStart w:id="59" w:name="_Ref451115730"/>
+      <w:bookmarkStart w:id="60" w:name="_Ref451115730"/>
       <w:r>
         <w:t>E11 - Validar Débitos ICMS Frete</w:t>
       </w:r>
-      <w:bookmarkEnd w:id="59"/>
+      <w:bookmarkEnd w:id="60"/>
     </w:p>
     <w:p>
       <w:r>
@@ -7798,15 +7761,7 @@
         </w:numPr>
       </w:pPr>
       <w:r>
-        <w:t xml:space="preserve">O sistema verificou que o valor informado na Base de Cálculo </w:t>
-      </w:r>
-      <w:proofErr w:type="gramStart"/>
-      <w:r>
-        <w:t>( Valor</w:t>
-      </w:r>
-      <w:proofErr w:type="gramEnd"/>
-      <w:r>
-        <w:t xml:space="preserve"> BC ) foi alterado pelo usuário pra menor e o sistema apresenta a seguinte mensagem </w:t>
+        <w:t xml:space="preserve">O sistema verificou que o valor informado na Base de Cálculo ( Valor BC ) foi alterado pelo usuário pra menor e o sistema apresenta a seguinte mensagem </w:t>
       </w:r>
       <w:r>
         <w:t>ARR</w:t>
@@ -7853,23 +7808,15 @@
       <w:pPr>
         <w:pStyle w:val="Ttulo3"/>
       </w:pPr>
-      <w:bookmarkStart w:id="60" w:name="_Ref451118617"/>
+      <w:bookmarkStart w:id="61" w:name="_Ref451118617"/>
       <w:r>
         <w:t>E12 - Validar Dados Obrigatórios</w:t>
       </w:r>
-      <w:bookmarkEnd w:id="60"/>
-    </w:p>
-    <w:p>
-      <w:r>
-        <w:t xml:space="preserve">Caso o ator selecione a opção [Adicionar Item na Lista] ou </w:t>
-      </w:r>
-      <w:proofErr w:type="gramStart"/>
-      <w:r>
-        <w:t>[Gerar</w:t>
-      </w:r>
-      <w:proofErr w:type="gramEnd"/>
-      <w:r>
-        <w:t xml:space="preserve"> DARE-e], o sistema executa as seguintes regras:</w:t>
+      <w:bookmarkEnd w:id="61"/>
+    </w:p>
+    <w:p>
+      <w:r>
+        <w:t>Caso o ator selecione a opção [Adicionar Item na Lista] ou [Gerar DARE-e], o sistema executa as seguintes regras:</w:t>
       </w:r>
     </w:p>
     <w:p>
@@ -8147,7 +8094,7 @@
       <w:pPr>
         <w:pStyle w:val="Ttulo3"/>
       </w:pPr>
-      <w:bookmarkStart w:id="61" w:name="_Ref451119235"/>
+      <w:bookmarkStart w:id="62" w:name="_Ref451119235"/>
       <w:r>
         <w:t>E13</w:t>
       </w:r>
@@ -8157,7 +8104,7 @@
       <w:r>
         <w:t>Registros na Lista de Pagamentos Adicionados</w:t>
       </w:r>
-      <w:bookmarkEnd w:id="61"/>
+      <w:bookmarkEnd w:id="62"/>
     </w:p>
     <w:p>
       <w:r>
@@ -8224,7 +8171,7 @@
           <w:sz w:val="28"/>
         </w:rPr>
       </w:pPr>
-      <w:bookmarkStart w:id="62" w:name="_Toc454977828"/>
+      <w:bookmarkStart w:id="63" w:name="_Toc454977828"/>
       <w:r>
         <w:rPr>
           <w:b/>
@@ -8233,19 +8180,14 @@
         </w:rPr>
         <w:t>Pós-Condição</w:t>
       </w:r>
-      <w:bookmarkEnd w:id="62"/>
+      <w:bookmarkEnd w:id="63"/>
     </w:p>
     <w:p>
       <w:pPr>
         <w:ind w:left="576"/>
       </w:pPr>
-      <w:proofErr w:type="gramStart"/>
-      <w:r>
-        <w:t>Não Aplicável</w:t>
-      </w:r>
-      <w:proofErr w:type="gramEnd"/>
-      <w:r>
-        <w:t>.</w:t>
+      <w:r>
+        <w:t>Não Aplicável.</w:t>
       </w:r>
     </w:p>
     <w:p>
@@ -8262,7 +8204,7 @@
           <w:sz w:val="28"/>
         </w:rPr>
       </w:pPr>
-      <w:bookmarkStart w:id="63" w:name="_Toc454977829"/>
+      <w:bookmarkStart w:id="64" w:name="_Toc454977829"/>
       <w:r>
         <w:rPr>
           <w:b/>
@@ -8271,19 +8213,14 @@
         </w:rPr>
         <w:t>Requisitos Especiais</w:t>
       </w:r>
-      <w:bookmarkEnd w:id="63"/>
+      <w:bookmarkEnd w:id="64"/>
     </w:p>
     <w:p>
       <w:pPr>
         <w:ind w:left="576"/>
       </w:pPr>
-      <w:proofErr w:type="gramStart"/>
-      <w:r>
-        <w:t>Não Aplicável</w:t>
-      </w:r>
-      <w:proofErr w:type="gramEnd"/>
-      <w:r>
-        <w:t>.</w:t>
+      <w:r>
+        <w:t>Não Aplicável.</w:t>
       </w:r>
     </w:p>
     <w:p/>
@@ -8296,7 +8233,7 @@
           <w:sz w:val="28"/>
         </w:rPr>
       </w:pPr>
-      <w:bookmarkStart w:id="64" w:name="_Toc454977830"/>
+      <w:bookmarkStart w:id="65" w:name="_Toc454977830"/>
       <w:r>
         <w:rPr>
           <w:b/>
@@ -8306,10 +8243,9 @@
         <w:lastRenderedPageBreak/>
         <w:t>Layout das Páginas de Entrada ou Saída</w:t>
       </w:r>
-      <w:bookmarkEnd w:id="64"/>
-    </w:p>
-    <w:p>
-      <w:bookmarkStart w:id="65" w:name="_GoBack"/>
+      <w:bookmarkEnd w:id="65"/>
+    </w:p>
+    <w:p>
       <w:r>
         <w:rPr>
           <w:noProof/>
@@ -8364,7 +8300,6 @@
           </wp:inline>
         </w:drawing>
       </w:r>
-      <w:bookmarkEnd w:id="65"/>
     </w:p>
     <w:p>
       <w:r>
@@ -8858,7 +8793,7 @@
         <v:shape id="_x0000_s2052" type="#_x0000_t75" style="position:absolute;margin-left:275.15pt;margin-top:-5.15pt;width:211.25pt;height:35.9pt;z-index:251662336">
           <v:imagedata r:id="rId1" o:title=""/>
         </v:shape>
-        <o:OLEObject Type="Embed" ProgID="PBrush" ShapeID="_x0000_s2052" DrawAspect="Content" ObjectID="_1535378402" r:id="rId2"/>
+        <o:OLEObject Type="Embed" ProgID="PBrush" ShapeID="_x0000_s2052" DrawAspect="Content" ObjectID="_1536390224" r:id="rId2"/>
       </w:object>
     </w:r>
     <w:r>
@@ -8890,7 +8825,7 @@
         <w:b/>
         <w:noProof/>
       </w:rPr>
-      <w:t>5</w:t>
+      <w:t>2</w:t>
     </w:r>
     <w:r>
       <w:rPr>
@@ -11898,7 +11833,7 @@
 </file>
 
 <file path=customXml/itemProps1.xml><?xml version="1.0" encoding="utf-8"?>
-<ds:datastoreItem xmlns:ds="http://schemas.openxmlformats.org/officeDocument/2006/customXml" ds:itemID="{2B48EBF4-B7B1-9B45-A029-ACCB0B225E1E}">
+<ds:datastoreItem xmlns:ds="http://schemas.openxmlformats.org/officeDocument/2006/customXml" ds:itemID="{DEB8949D-4D91-4E4B-97FA-4675FFFB6045}">
   <ds:schemaRefs>
     <ds:schemaRef ds:uri="http://schemas.openxmlformats.org/officeDocument/2006/bibliography"/>
   </ds:schemaRefs>

</xml_diff>